<commit_message>
another iteration of presentation
</commit_message>
<xml_diff>
--- a/Docs/Presentation outline.docx
+++ b/Docs/Presentation outline.docx
@@ -94,7 +94,19 @@
         <w:rPr>
           <w:lang w:val="en-CA"/>
         </w:rPr>
-        <w:t xml:space="preserve"> of software and IT roles over the last 20+ years. With respect to software development, I have worked on a wide variety of projects: ERP integrations, </w:t>
+        <w:t xml:space="preserve"> of software and IT roles over the last 20+ years. With respect to software development, I have worked on a wide variety of projects:</w:t>
+      </w:r>
+      <w:r>
+        <w:rPr>
+          <w:lang w:val="en-CA"/>
+        </w:rPr>
+        <w:t xml:space="preserve"> </w:t>
+      </w:r>
+      <w:r>
+        <w:rPr>
+          <w:lang w:val="en-CA"/>
+        </w:rPr>
+        <w:t xml:space="preserve">ERP integrations, </w:t>
       </w:r>
       <w:proofErr w:type="spellStart"/>
       <w:r>
@@ -182,7 +194,7 @@
         <w:rPr>
           <w:lang w:val="en-CA"/>
         </w:rPr>
-        <w:t>a lot of win32 WPF applications and lately some windows 10 UWP apps.</w:t>
+        <w:t>a lot of win32 WPF applications, lately some windows 10 UWP apps and finally some global dev ops.</w:t>
       </w:r>
     </w:p>
     <w:p>
@@ -730,7 +742,27 @@
         <w:rPr>
           <w:lang w:val="en-CA"/>
         </w:rPr>
-        <w:t>Using this as a mechanism to communicate between objects means that you never have to call an object directly, and any number of objects can get the message</w:t>
+        <w:t xml:space="preserve">Using this as a mechanism to communicate between objects means that you never have to call an object </w:t>
+      </w:r>
+      <w:proofErr w:type="spellStart"/>
+      <w:r>
+        <w:rPr>
+          <w:lang w:val="en-CA"/>
+        </w:rPr>
+        <w:t>j</w:t>
+      </w:r>
+      <w:r>
+        <w:rPr>
+          <w:lang w:val="en-CA"/>
+        </w:rPr>
+        <w:t>directly</w:t>
+      </w:r>
+      <w:proofErr w:type="spellEnd"/>
+      <w:r>
+        <w:rPr>
+          <w:lang w:val="en-CA"/>
+        </w:rPr>
+        <w:t>, and any number of objects can get the message</w:t>
       </w:r>
       <w:r>
         <w:rPr>
@@ -859,6 +891,23 @@
     </w:p>
     <w:p>
       <w:pPr>
+        <w:rPr>
+          <w:rFonts w:asciiTheme="majorHAnsi" w:eastAsiaTheme="majorEastAsia" w:hAnsiTheme="majorHAnsi" w:cstheme="majorBidi"/>
+          <w:color w:val="2E74B5" w:themeColor="accent1" w:themeShade="BF"/>
+          <w:sz w:val="32"/>
+          <w:szCs w:val="32"/>
+          <w:lang w:val="en-CA"/>
+        </w:rPr>
+      </w:pPr>
+      <w:r>
+        <w:rPr>
+          <w:lang w:val="en-CA"/>
+        </w:rPr>
+        <w:br w:type="page"/>
+      </w:r>
+    </w:p>
+    <w:p>
+      <w:pPr>
         <w:pStyle w:val="Heading1"/>
         <w:rPr>
           <w:lang w:val="en-CA"/>
@@ -868,6 +917,7 @@
         <w:rPr>
           <w:lang w:val="en-CA"/>
         </w:rPr>
+        <w:lastRenderedPageBreak/>
         <w:t>UWP Application</w:t>
       </w:r>
       <w:r>
@@ -948,19 +998,114 @@
         <w:rPr>
           <w:lang w:val="en-CA"/>
         </w:rPr>
-        <w:t xml:space="preserve"> The two most common </w:t>
-      </w:r>
-      <w:r>
-        <w:rPr>
-          <w:lang w:val="en-CA"/>
-        </w:rPr>
-        <w:t>operations to handle</w:t>
-      </w:r>
-      <w:r>
-        <w:rPr>
-          <w:lang w:val="en-CA"/>
-        </w:rPr>
-        <w:t xml:space="preserve"> are initialization and suspending. </w:t>
+        <w:t xml:space="preserve"> You should handle launching and suspending</w:t>
+      </w:r>
+      <w:r>
+        <w:rPr>
+          <w:lang w:val="en-CA"/>
+        </w:rPr>
+        <w:t xml:space="preserve">. </w:t>
+      </w:r>
+    </w:p>
+    <w:p>
+      <w:pPr>
+        <w:rPr>
+          <w:lang w:val="en-CA"/>
+        </w:rPr>
+      </w:pPr>
+      <w:r>
+        <w:rPr>
+          <w:lang w:val="en-CA"/>
+        </w:rPr>
+        <w:t xml:space="preserve">Upon starting up the application, the </w:t>
+      </w:r>
+      <w:proofErr w:type="spellStart"/>
+      <w:r>
+        <w:rPr>
+          <w:lang w:val="en-CA"/>
+        </w:rPr>
+        <w:t>OnLaunched</w:t>
+      </w:r>
+      <w:proofErr w:type="spellEnd"/>
+      <w:r>
+        <w:rPr>
+          <w:lang w:val="en-CA"/>
+        </w:rPr>
+        <w:t xml:space="preserve"> method is called. It is the method that performs the app initialization and then shows the first page of the app.</w:t>
+      </w:r>
+      <w:r>
+        <w:rPr>
+          <w:lang w:val="en-CA"/>
+        </w:rPr>
+        <w:t xml:space="preserve"> To start, </w:t>
+      </w:r>
+      <w:r>
+        <w:rPr>
+          <w:lang w:val="en-CA"/>
+        </w:rPr>
+        <w:t>the app frame is setup. You can think of the Frame as the object that contains your app’s pages</w:t>
+      </w:r>
+      <w:r>
+        <w:rPr>
+          <w:lang w:val="en-CA"/>
+        </w:rPr>
+        <w:t>.</w:t>
+      </w:r>
+      <w:r>
+        <w:rPr>
+          <w:lang w:val="en-CA"/>
+        </w:rPr>
+        <w:t xml:space="preserve"> Not only does it contain all of the pages, but it also performs all of the navigation for the app.</w:t>
+      </w:r>
+      <w:r>
+        <w:rPr>
+          <w:lang w:val="en-CA"/>
+        </w:rPr>
+        <w:t xml:space="preserve"> When the </w:t>
+      </w:r>
+      <w:proofErr w:type="spellStart"/>
+      <w:r>
+        <w:rPr>
+          <w:lang w:val="en-CA"/>
+        </w:rPr>
+        <w:t>OnLaunched</w:t>
+      </w:r>
+      <w:proofErr w:type="spellEnd"/>
+      <w:r>
+        <w:rPr>
+          <w:lang w:val="en-CA"/>
+        </w:rPr>
+        <w:t xml:space="preserve"> event is called</w:t>
+      </w:r>
+      <w:r>
+        <w:rPr>
+          <w:lang w:val="en-CA"/>
+        </w:rPr>
+        <w:t>,</w:t>
+      </w:r>
+      <w:r>
+        <w:rPr>
+          <w:lang w:val="en-CA"/>
+        </w:rPr>
+        <w:t xml:space="preserve"> the Frame object is either retrieved or created depending on how the application is started up.</w:t>
+      </w:r>
+      <w:r>
+        <w:rPr>
+          <w:lang w:val="en-CA"/>
+        </w:rPr>
+        <w:t xml:space="preserve"> </w:t>
+      </w:r>
+      <w:r>
+        <w:rPr>
+          <w:lang w:val="en-CA"/>
+        </w:rPr>
+        <w:t>Your app needs to make use of the Navigate method of the Frame object</w:t>
+      </w:r>
+      <w:r>
+        <w:rPr>
+          <w:lang w:val="en-CA"/>
+        </w:rPr>
+        <w:t xml:space="preserve"> to move between the different pages.</w:t>
       </w:r>
     </w:p>
     <w:p>
@@ -987,115 +1132,15 @@
         <w:rPr>
           <w:lang w:val="en-CA"/>
         </w:rPr>
-        <w:t xml:space="preserve"> method is called. It is there you can perform any saves are other operations needed to save data or preserve state. </w:t>
-      </w:r>
-      <w:r>
-        <w:rPr>
-          <w:lang w:val="en-CA"/>
-        </w:rPr>
-        <w:t>As this happens at the application level, it can be tricky to pop that up to your current page and handle it appropriately.</w:t>
-      </w:r>
-    </w:p>
-    <w:p>
-      <w:pPr>
-        <w:rPr>
-          <w:lang w:val="en-CA"/>
-        </w:rPr>
-      </w:pPr>
-      <w:r>
-        <w:rPr>
-          <w:lang w:val="en-CA"/>
-        </w:rPr>
-        <w:lastRenderedPageBreak/>
-        <w:t xml:space="preserve">Upon starting up the application, the </w:t>
-      </w:r>
-      <w:proofErr w:type="spellStart"/>
-      <w:r>
-        <w:rPr>
-          <w:lang w:val="en-CA"/>
-        </w:rPr>
-        <w:t>OnLaunched</w:t>
-      </w:r>
-      <w:proofErr w:type="spellEnd"/>
-      <w:r>
-        <w:rPr>
-          <w:lang w:val="en-CA"/>
-        </w:rPr>
-        <w:t xml:space="preserve"> method is called. It is the method that performs the app initialization and then shows the first page of the app.</w:t>
-      </w:r>
-      <w:r>
-        <w:rPr>
-          <w:lang w:val="en-CA"/>
-        </w:rPr>
-        <w:t xml:space="preserve"> To start, </w:t>
-      </w:r>
-      <w:r>
-        <w:rPr>
-          <w:lang w:val="en-CA"/>
-        </w:rPr>
-        <w:t>the app frame is setup. You can think of the Frame as the object that contains your app’s pages</w:t>
-      </w:r>
-      <w:r>
-        <w:rPr>
-          <w:lang w:val="en-CA"/>
-        </w:rPr>
-        <w:t>.</w:t>
-      </w:r>
-      <w:r>
-        <w:rPr>
-          <w:lang w:val="en-CA"/>
-        </w:rPr>
-        <w:t xml:space="preserve"> Not only does it contain all of the pages, but it also performs all of the navigation for the app.</w:t>
-      </w:r>
-      <w:r>
-        <w:rPr>
-          <w:lang w:val="en-CA"/>
-        </w:rPr>
-        <w:t xml:space="preserve"> When the </w:t>
-      </w:r>
-      <w:proofErr w:type="spellStart"/>
-      <w:r>
-        <w:rPr>
-          <w:lang w:val="en-CA"/>
-        </w:rPr>
-        <w:t>OnLaunched</w:t>
-      </w:r>
-      <w:proofErr w:type="spellEnd"/>
-      <w:r>
-        <w:rPr>
-          <w:lang w:val="en-CA"/>
-        </w:rPr>
-        <w:t xml:space="preserve"> event is called</w:t>
-      </w:r>
-      <w:r>
-        <w:rPr>
-          <w:lang w:val="en-CA"/>
-        </w:rPr>
-        <w:t>,</w:t>
-      </w:r>
-      <w:r>
-        <w:rPr>
-          <w:lang w:val="en-CA"/>
-        </w:rPr>
-        <w:t xml:space="preserve"> the Frame object is either retrieved or created depending on how the application is started up.</w:t>
-      </w:r>
-      <w:r>
-        <w:rPr>
-          <w:lang w:val="en-CA"/>
-        </w:rPr>
-        <w:t xml:space="preserve"> </w:t>
-      </w:r>
-      <w:r>
-        <w:rPr>
-          <w:lang w:val="en-CA"/>
-        </w:rPr>
-        <w:t>Your app needs to make use of the Navigate method of the Frame object</w:t>
-      </w:r>
-      <w:r>
-        <w:rPr>
-          <w:lang w:val="en-CA"/>
-        </w:rPr>
-        <w:t xml:space="preserve"> to move between the different pages.</w:t>
+        <w:t xml:space="preserve"> method is called. It is there you can perform any </w:t>
+      </w:r>
+      <w:bookmarkStart w:id="0" w:name="_GoBack"/>
+      <w:bookmarkEnd w:id="0"/>
+      <w:r>
+        <w:rPr>
+          <w:lang w:val="en-CA"/>
+        </w:rPr>
+        <w:t>operations needed to save data or preserve state. As this happens at the application level, it can be tricky to pop that up to your current page and handle it appropriately.</w:t>
       </w:r>
     </w:p>
     <w:p>
@@ -1254,8 +1299,6 @@
           <w:lang w:val="en-CA"/>
         </w:rPr>
       </w:pPr>
-      <w:bookmarkStart w:id="0" w:name="_GoBack"/>
-      <w:bookmarkEnd w:id="0"/>
     </w:p>
     <w:sectPr>
       <w:pgSz w:w="12240" w:h="15840"/>

</xml_diff>